<commit_message>
adds Calculator, main and testCase
</commit_message>
<xml_diff>
--- a/Programa4/Checklists de Revisión de Diseño.docx
+++ b/Programa4/Checklists de Revisión de Diseño.docx
@@ -553,12 +553,12 @@
         <w:tblLook w:val="01E0" w:firstRow="1" w:lastRow="1" w:firstColumn="1" w:lastColumn="1" w:noHBand="0" w:noVBand="0"/>
       </w:tblPr>
       <w:tblGrid>
-        <w:gridCol w:w="1871"/>
-        <w:gridCol w:w="5162"/>
-        <w:gridCol w:w="696"/>
-        <w:gridCol w:w="1043"/>
-        <w:gridCol w:w="1269"/>
-        <w:gridCol w:w="487"/>
+        <w:gridCol w:w="1790"/>
+        <w:gridCol w:w="4487"/>
+        <w:gridCol w:w="1363"/>
+        <w:gridCol w:w="1216"/>
+        <w:gridCol w:w="1236"/>
+        <w:gridCol w:w="436"/>
       </w:tblGrid>
       <w:tr>
         <w:tc>
@@ -626,7 +626,7 @@
               <w:rPr>
                 <w:lang w:val="es-MX"/>
               </w:rPr>
-              <w:t>Analizer</w:t>
+              <w:t>Calculator</w:t>
             </w:r>
           </w:p>
         </w:tc>
@@ -647,7 +647,7 @@
               <w:rPr>
                 <w:lang w:val="es-MX"/>
               </w:rPr>
-              <w:t>FileReader</w:t>
+              <w:t>TestCase</w:t>
             </w:r>
           </w:p>
         </w:tc>
@@ -808,6 +808,12 @@
                 <w:lang w:val="es-MX"/>
               </w:rPr>
             </w:pPr>
+            <w:r>
+              <w:rPr>
+                <w:lang w:val="es-MX"/>
+              </w:rPr>
+              <w:t>X</w:t>
+            </w:r>
           </w:p>
         </w:tc>
         <w:tc>
@@ -822,6 +828,12 @@
                 <w:lang w:val="es-MX"/>
               </w:rPr>
             </w:pPr>
+            <w:r>
+              <w:rPr>
+                <w:lang w:val="es-MX"/>
+              </w:rPr>
+              <w:t>X</w:t>
+            </w:r>
           </w:p>
         </w:tc>
         <w:tc>
@@ -836,6 +848,12 @@
                 <w:lang w:val="es-MX"/>
               </w:rPr>
             </w:pPr>
+            <w:r>
+              <w:rPr>
+                <w:lang w:val="es-MX"/>
+              </w:rPr>
+              <w:t>X</w:t>
+            </w:r>
           </w:p>
         </w:tc>
         <w:tc>
@@ -933,6 +951,12 @@
                 <w:lang w:val="es-MX"/>
               </w:rPr>
             </w:pPr>
+            <w:r>
+              <w:rPr>
+                <w:lang w:val="es-MX"/>
+              </w:rPr>
+              <w:t>X</w:t>
+            </w:r>
           </w:p>
         </w:tc>
         <w:tc>
@@ -947,6 +971,12 @@
                 <w:lang w:val="es-MX"/>
               </w:rPr>
             </w:pPr>
+            <w:r>
+              <w:rPr>
+                <w:lang w:val="es-MX"/>
+              </w:rPr>
+              <w:t>X</w:t>
+            </w:r>
           </w:p>
         </w:tc>
         <w:tc>
@@ -961,6 +991,12 @@
                 <w:lang w:val="es-MX"/>
               </w:rPr>
             </w:pPr>
+            <w:r>
+              <w:rPr>
+                <w:lang w:val="es-MX"/>
+              </w:rPr>
+              <w:t>X</w:t>
+            </w:r>
           </w:p>
         </w:tc>
         <w:tc>
@@ -1078,6 +1114,12 @@
                 <w:lang w:val="es-MX"/>
               </w:rPr>
             </w:pPr>
+            <w:r>
+              <w:rPr>
+                <w:lang w:val="es-MX"/>
+              </w:rPr>
+              <w:t>X</w:t>
+            </w:r>
           </w:p>
         </w:tc>
         <w:tc>
@@ -1092,6 +1134,12 @@
                 <w:lang w:val="es-MX"/>
               </w:rPr>
             </w:pPr>
+            <w:r>
+              <w:rPr>
+                <w:lang w:val="es-MX"/>
+              </w:rPr>
+              <w:t>X</w:t>
+            </w:r>
           </w:p>
         </w:tc>
         <w:tc>
@@ -1106,6 +1154,12 @@
                 <w:lang w:val="es-MX"/>
               </w:rPr>
             </w:pPr>
+            <w:r>
+              <w:rPr>
+                <w:lang w:val="es-MX"/>
+              </w:rPr>
+              <w:t>X</w:t>
+            </w:r>
           </w:p>
         </w:tc>
         <w:tc>
@@ -1175,7 +1229,19 @@
               <w:rPr>
                 <w:lang w:val="es-MX"/>
               </w:rPr>
-              <w:t>Verificar que en todos los métodos se indique las variables y el tipo que se va a recibir.</w:t>
+              <w:t>Verificar que en todos los métodos se indique las variables y el tipo que se va a recibir</w:t>
+            </w:r>
+            <w:r>
+              <w:rPr>
+                <w:lang w:val="es-MX"/>
+              </w:rPr>
+              <w:t xml:space="preserve"> así como el de retorno</w:t>
+            </w:r>
+            <w:r>
+              <w:rPr>
+                <w:lang w:val="es-MX"/>
+              </w:rPr>
+              <w:t>.</w:t>
             </w:r>
           </w:p>
           <w:p>
@@ -1204,6 +1270,12 @@
                 <w:lang w:val="es-MX"/>
               </w:rPr>
             </w:pPr>
+            <w:r>
+              <w:rPr>
+                <w:lang w:val="es-MX"/>
+              </w:rPr>
+              <w:t>X</w:t>
+            </w:r>
           </w:p>
         </w:tc>
         <w:tc>
@@ -1218,6 +1290,12 @@
                 <w:lang w:val="es-MX"/>
               </w:rPr>
             </w:pPr>
+            <w:r>
+              <w:rPr>
+                <w:lang w:val="es-MX"/>
+              </w:rPr>
+              <w:t>X</w:t>
+            </w:r>
           </w:p>
         </w:tc>
         <w:tc>
@@ -1232,6 +1310,12 @@
                 <w:lang w:val="es-MX"/>
               </w:rPr>
             </w:pPr>
+            <w:r>
+              <w:rPr>
+                <w:lang w:val="es-MX"/>
+              </w:rPr>
+              <w:t>X</w:t>
+            </w:r>
           </w:p>
         </w:tc>
         <w:tc>
@@ -1334,6 +1418,12 @@
                 <w:lang w:val="es-MX"/>
               </w:rPr>
             </w:pPr>
+            <w:r>
+              <w:rPr>
+                <w:lang w:val="es-MX"/>
+              </w:rPr>
+              <w:t>X</w:t>
+            </w:r>
           </w:p>
         </w:tc>
         <w:tc>
@@ -1348,6 +1438,12 @@
                 <w:lang w:val="es-MX"/>
               </w:rPr>
             </w:pPr>
+            <w:r>
+              <w:rPr>
+                <w:lang w:val="es-MX"/>
+              </w:rPr>
+              <w:t>X</w:t>
+            </w:r>
           </w:p>
         </w:tc>
         <w:tc>
@@ -1362,6 +1458,12 @@
                 <w:lang w:val="es-MX"/>
               </w:rPr>
             </w:pPr>
+            <w:r>
+              <w:rPr>
+                <w:lang w:val="es-MX"/>
+              </w:rPr>
+              <w:t>X</w:t>
+            </w:r>
           </w:p>
         </w:tc>
         <w:tc>
@@ -1486,6 +1588,12 @@
                 <w:lang w:val="es-MX"/>
               </w:rPr>
             </w:pPr>
+            <w:r>
+              <w:rPr>
+                <w:lang w:val="es-MX"/>
+              </w:rPr>
+              <w:t>X</w:t>
+            </w:r>
           </w:p>
         </w:tc>
         <w:tc>
@@ -1500,6 +1608,12 @@
                 <w:lang w:val="es-MX"/>
               </w:rPr>
             </w:pPr>
+            <w:r>
+              <w:rPr>
+                <w:lang w:val="es-MX"/>
+              </w:rPr>
+              <w:t>X</w:t>
+            </w:r>
           </w:p>
         </w:tc>
         <w:tc>
@@ -1514,6 +1628,12 @@
                 <w:lang w:val="es-MX"/>
               </w:rPr>
             </w:pPr>
+            <w:r>
+              <w:rPr>
+                <w:lang w:val="es-MX"/>
+              </w:rPr>
+              <w:t>X</w:t>
+            </w:r>
           </w:p>
         </w:tc>
         <w:tc>
@@ -1550,6 +1670,7 @@
                 <w:sz w:val="20"/>
                 <w:lang w:val="es-MX"/>
               </w:rPr>
+              <w:lastRenderedPageBreak/>
               <w:t>Dependencias</w:t>
             </w:r>
           </w:p>
@@ -1642,6 +1763,27 @@
                 <w:lang w:val="es-MX"/>
               </w:rPr>
             </w:pPr>
+            <w:r>
+              <w:rPr>
+                <w:lang w:val="es-MX"/>
+              </w:rPr>
+              <w:t>X</w:t>
+            </w:r>
+          </w:p>
+          <w:p>
+            <w:pPr>
+              <w:widowControl w:val="0"/>
+              <w:jc w:val="both"/>
+              <w:rPr>
+                <w:lang w:val="es-MX"/>
+              </w:rPr>
+            </w:pPr>
+            <w:r>
+              <w:rPr>
+                <w:lang w:val="es-MX"/>
+              </w:rPr>
+              <w:t>Para setprecision 5 se necesita iomanip</w:t>
+            </w:r>
           </w:p>
         </w:tc>
         <w:tc>
@@ -1656,12 +1798,51 @@
                 <w:lang w:val="es-MX"/>
               </w:rPr>
             </w:pPr>
+            <w:r>
+              <w:rPr>
+                <w:lang w:val="es-MX"/>
+              </w:rPr>
+              <w:t>X</w:t>
+            </w:r>
+          </w:p>
+          <w:p>
+            <w:pPr>
+              <w:widowControl w:val="0"/>
+              <w:jc w:val="both"/>
+              <w:rPr>
+                <w:lang w:val="es-MX"/>
+              </w:rPr>
+            </w:pPr>
+          </w:p>
+          <w:p>
+            <w:pPr>
+              <w:widowControl w:val="0"/>
+              <w:jc w:val="both"/>
+              <w:rPr>
+                <w:lang w:val="es-MX"/>
+              </w:rPr>
+            </w:pPr>
           </w:p>
         </w:tc>
         <w:tc>
           <w:tcPr>
             <w:tcW w:w="1269" w:type="dxa"/>
           </w:tcPr>
+          <w:p>
+            <w:pPr>
+              <w:widowControl w:val="0"/>
+              <w:jc w:val="both"/>
+              <w:rPr>
+                <w:lang w:val="es-MX"/>
+              </w:rPr>
+            </w:pPr>
+            <w:r>
+              <w:rPr>
+                <w:lang w:val="es-MX"/>
+              </w:rPr>
+              <w:t>X</w:t>
+            </w:r>
+          </w:p>
           <w:p>
             <w:pPr>
               <w:widowControl w:val="0"/>
@@ -1702,7 +1883,6 @@
           <w:szCs w:val="24"/>
           <w:lang w:val="en-MX"/>
         </w:rPr>
-        <w:lastRenderedPageBreak/>
         <w:t xml:space="preserve">Por medio de este párrafo yo </w:t>
       </w:r>
       <w:r>

</xml_diff>